<commit_message>
many bug fixes, new menu and connect layout, abtract editable pane added
</commit_message>
<xml_diff>
--- a/blackjack_Dokumentáció.docx
+++ b/blackjack_Dokumentáció.docx
@@ -3,66 +3,636 @@
 <w:document xmlns:wpc="http://schemas.microsoft.com/office/word/2010/wordprocessingCanvas" xmlns:cx="http://schemas.microsoft.com/office/drawing/2014/chartex" xmlns:cx1="http://schemas.microsoft.com/office/drawing/2015/9/8/chartex" xmlns:cx2="http://schemas.microsoft.com/office/drawing/2015/10/21/chartex" xmlns:cx3="http://schemas.microsoft.com/office/drawing/2016/5/9/chartex" xmlns:cx4="http://schemas.microsoft.com/office/drawing/2016/5/10/chartex" xmlns:cx5="http://schemas.microsoft.com/office/drawing/2016/5/11/chartex" xmlns:cx6="http://schemas.microsoft.com/office/drawing/2016/5/12/chartex" xmlns:cx7="http://schemas.microsoft.com/office/drawing/2016/5/13/chartex" xmlns:cx8="http://schemas.microsoft.com/office/drawing/2016/5/14/chartex" xmlns:mc="http://schemas.openxmlformats.org/markup-compatibility/2006" xmlns:aink="http://schemas.microsoft.com/office/drawing/2016/ink" xmlns:am3d="http://schemas.microsoft.com/office/drawing/2017/model3d" xmlns:o="urn:schemas-microsoft-com:office:office" xmlns:r="http://schemas.openxmlformats.org/officeDocument/2006/relationships" xmlns:m="http://schemas.openxmlformats.org/officeDocument/2006/math" xmlns:v="urn:schemas-microsoft-com:vml" xmlns:wp14="http://schemas.microsoft.com/office/word/2010/wordprocessingDrawing" xmlns:wp="http://schemas.openxmlformats.org/drawingml/2006/wordprocessingDrawing" xmlns:w10="urn:schemas-microsoft-com:office:word" xmlns:w="http://schemas.openxmlformats.org/wordprocessingml/2006/main" xmlns:w14="http://schemas.microsoft.com/office/word/2010/wordml" xmlns:w15="http://schemas.microsoft.com/office/word/2012/wordml" xmlns:w16cid="http://schemas.microsoft.com/office/word/2016/wordml/cid" xmlns:w16se="http://schemas.microsoft.com/office/word/2015/wordml/symex" xmlns:wpg="http://schemas.microsoft.com/office/word/2010/wordprocessingGroup" xmlns:wpi="http://schemas.microsoft.com/office/word/2010/wordprocessingInk" xmlns:wne="http://schemas.microsoft.com/office/word/2006/wordml" xmlns:wps="http://schemas.microsoft.com/office/word/2010/wordprocessingShape" mc:Ignorable="w14 w15 w16se w16cid wp14">
   <w:body>
     <w:p>
-      <w:pPr>
-        <w:pStyle w:val="ListParagraph"/>
-        <w:numPr>
-          <w:ilvl w:val="0"/>
-          <w:numId w:val="1"/>
-        </w:numPr>
-      </w:pPr>
-      <w:r>
-        <w:t>Bevezető</w:t>
-      </w:r>
-    </w:p>
-    <w:p>
-      <w:pPr>
-        <w:pStyle w:val="ListParagraph"/>
-        <w:numPr>
-          <w:ilvl w:val="0"/>
-          <w:numId w:val="1"/>
-        </w:numPr>
-      </w:pPr>
-      <w:r>
-        <w:t>Motiváció</w:t>
-      </w:r>
-    </w:p>
-    <w:p>
-      <w:pPr>
-        <w:pStyle w:val="ListParagraph"/>
-        <w:numPr>
-          <w:ilvl w:val="0"/>
-          <w:numId w:val="1"/>
-        </w:numPr>
-      </w:pPr>
+      <w:r>
+        <w:t xml:space="preserve">1. </w:t>
+      </w:r>
+      <w:r>
+        <w:t>Bevezet</w:t>
+      </w:r>
+      <w:r>
+        <w:t>és</w:t>
+      </w:r>
+    </w:p>
+    <w:p>
+      <w:r>
+        <w:t xml:space="preserve">2. </w:t>
+      </w:r>
+      <w:r>
+        <w:t>Szakdolgozat leírása</w:t>
+      </w:r>
+    </w:p>
+    <w:p>
+      <w:r>
+        <w:tab/>
+      </w:r>
+      <w:r>
+        <w:t xml:space="preserve">2.1. </w:t>
+      </w:r>
+      <w:r>
+        <w:t>Megvalósított alkalmazás</w:t>
+      </w:r>
+    </w:p>
+    <w:p>
+      <w:r>
+        <w:tab/>
+      </w:r>
+      <w:r>
+        <w:t xml:space="preserve">2.2. </w:t>
+      </w:r>
+      <w:r>
+        <w:t>Játékszabályok</w:t>
+      </w:r>
+    </w:p>
+    <w:p>
+      <w:r>
+        <w:tab/>
+      </w:r>
+      <w:r>
+        <w:tab/>
+      </w:r>
+      <w:r>
+        <w:t xml:space="preserve">2.2.1. </w:t>
+      </w:r>
+      <w:r>
+        <w:t>Alapjáték leírása</w:t>
+      </w:r>
+    </w:p>
+    <w:p>
+      <w:r>
+        <w:tab/>
+      </w:r>
+      <w:r>
+        <w:tab/>
+      </w:r>
+      <w:r>
+        <w:t xml:space="preserve">2.2.2. </w:t>
+      </w:r>
+      <w:r>
+        <w:t>Módosítások az alapjátékhoz képest</w:t>
+      </w:r>
+    </w:p>
+    <w:p>
+      <w:r>
+        <w:t xml:space="preserve">3. </w:t>
+      </w:r>
       <w:r>
         <w:t>Felhasználói dokumentáció</w:t>
       </w:r>
     </w:p>
     <w:p>
-      <w:pPr>
-        <w:pStyle w:val="ListParagraph"/>
-        <w:numPr>
-          <w:ilvl w:val="0"/>
-          <w:numId w:val="1"/>
-        </w:numPr>
-      </w:pPr>
+      <w:r>
+        <w:tab/>
+      </w:r>
+      <w:r>
+        <w:t xml:space="preserve">3.1. </w:t>
+      </w:r>
+      <w:r>
+        <w:t>Előfeltéte</w:t>
+      </w:r>
+      <w:r>
+        <w:t xml:space="preserve">lek </w:t>
+      </w:r>
+    </w:p>
+    <w:p>
+      <w:r>
+        <w:tab/>
+        <w:t xml:space="preserve">3.2. </w:t>
+      </w:r>
+      <w:r>
+        <w:t>Használat</w:t>
+      </w:r>
+    </w:p>
+    <w:p>
+      <w:r>
+        <w:tab/>
+      </w:r>
+      <w:r>
+        <w:tab/>
+        <w:t xml:space="preserve">3.2.1. </w:t>
+      </w:r>
+      <w:r>
+        <w:t>Input elemek</w:t>
+      </w:r>
+    </w:p>
+    <w:p>
+      <w:r>
+        <w:tab/>
+      </w:r>
+      <w:r>
+        <w:tab/>
+        <w:t xml:space="preserve">3.2.2. </w:t>
+      </w:r>
+      <w:r>
+        <w:t>Bevitelek megszorításai</w:t>
+      </w:r>
+    </w:p>
+    <w:p>
+      <w:r>
+        <w:tab/>
+      </w:r>
+      <w:r>
+        <w:tab/>
+        <w:t xml:space="preserve">3.3.3. </w:t>
+      </w:r>
+      <w:r>
+        <w:t>Fellépő hibák</w:t>
+      </w:r>
+    </w:p>
+    <w:p>
+      <w:r>
+        <w:t xml:space="preserve">4. </w:t>
+      </w:r>
       <w:r>
         <w:t>Fejlesztői dokumentáció</w:t>
       </w:r>
     </w:p>
     <w:p>
       <w:pPr>
-        <w:pStyle w:val="ListParagraph"/>
-        <w:numPr>
-          <w:ilvl w:val="0"/>
-          <w:numId w:val="1"/>
-        </w:numPr>
-      </w:pPr>
+        <w:tabs>
+          <w:tab w:val="left" w:pos="708"/>
+          <w:tab w:val="left" w:pos="1416"/>
+          <w:tab w:val="left" w:pos="6150"/>
+        </w:tabs>
+      </w:pPr>
+      <w:r>
+        <w:tab/>
+        <w:t xml:space="preserve">4.1. </w:t>
+      </w:r>
+      <w:r>
+        <w:t>Tervezés</w:t>
+      </w:r>
+      <w:r>
+        <w:tab/>
+      </w:r>
+    </w:p>
+    <w:p>
+      <w:r>
+        <w:tab/>
+        <w:t xml:space="preserve">4.2. </w:t>
+      </w:r>
+      <w:r>
+        <w:t>Szerver</w:t>
+      </w:r>
+    </w:p>
+    <w:p>
+      <w:r>
+        <w:tab/>
+      </w:r>
+      <w:r>
+        <w:tab/>
+        <w:t xml:space="preserve">4.2.1. </w:t>
+      </w:r>
+      <w:r>
+        <w:t>Konfigurációs fájl</w:t>
+      </w:r>
+    </w:p>
+    <w:p>
+      <w:r>
+        <w:tab/>
+      </w:r>
+      <w:r>
+        <w:tab/>
+        <w:t xml:space="preserve">4.2.2. </w:t>
+      </w:r>
+      <w:r>
+        <w:t>Fő szerver</w:t>
+      </w:r>
+    </w:p>
+    <w:p>
+      <w:r>
+        <w:tab/>
+      </w:r>
+      <w:r>
+        <w:tab/>
+        <w:t xml:space="preserve">4.2.3. </w:t>
+      </w:r>
+      <w:r>
+        <w:t>Szál, mint asztal</w:t>
+      </w:r>
+    </w:p>
+    <w:p>
+      <w:r>
+        <w:tab/>
+      </w:r>
+      <w:r>
+        <w:tab/>
+      </w:r>
+      <w:r>
+        <w:tab/>
+        <w:t xml:space="preserve">4.2.3.1. </w:t>
+      </w:r>
+      <w:r>
+        <w:t>Előkészület</w:t>
+      </w:r>
+    </w:p>
+    <w:p>
+      <w:r>
+        <w:tab/>
+      </w:r>
+      <w:r>
+        <w:tab/>
+      </w:r>
+      <w:r>
+        <w:tab/>
+        <w:t xml:space="preserve">4.2.3.2. </w:t>
+      </w:r>
+      <w:r>
+        <w:t>Játék lebonyolítása</w:t>
+      </w:r>
+    </w:p>
+    <w:p>
+      <w:r>
+        <w:tab/>
+      </w:r>
+      <w:r>
+        <w:tab/>
+      </w:r>
+      <w:r>
+        <w:tab/>
+        <w:t xml:space="preserve">4.2.3.3. </w:t>
+      </w:r>
+      <w:r>
+        <w:t>Hibák és azok kezelése</w:t>
+      </w:r>
+    </w:p>
+    <w:p>
+      <w:r>
+        <w:tab/>
+        <w:t xml:space="preserve">4.3. </w:t>
+      </w:r>
+      <w:r>
+        <w:t>Kliens</w:t>
+      </w:r>
+    </w:p>
+    <w:p>
+      <w:r>
+        <w:tab/>
+      </w:r>
+      <w:r>
+        <w:tab/>
+        <w:t xml:space="preserve">4.3.1. </w:t>
+      </w:r>
+      <w:r>
+        <w:t>Konfigurációs fájl</w:t>
+      </w:r>
+    </w:p>
+    <w:p>
+      <w:r>
+        <w:tab/>
+      </w:r>
+      <w:r>
+        <w:tab/>
+        <w:t xml:space="preserve">4.3.2. </w:t>
+      </w:r>
+      <w:r>
+        <w:t>Háttér</w:t>
+      </w:r>
+    </w:p>
+    <w:p>
+      <w:r>
+        <w:tab/>
+      </w:r>
+      <w:r>
+        <w:tab/>
+      </w:r>
+      <w:r>
+        <w:tab/>
+        <w:t xml:space="preserve">4.3.2.1. </w:t>
+      </w:r>
+      <w:r>
+        <w:t>Üzenet feldolgozás</w:t>
+      </w:r>
+    </w:p>
+    <w:p>
+      <w:r>
+        <w:tab/>
+      </w:r>
+      <w:r>
+        <w:tab/>
+      </w:r>
+      <w:r>
+        <w:tab/>
+        <w:t xml:space="preserve">4.3.2.2. </w:t>
+      </w:r>
+      <w:r>
+        <w:t>Esélyszámolás</w:t>
+      </w:r>
+    </w:p>
+    <w:p>
+      <w:r>
+        <w:tab/>
+      </w:r>
+      <w:r>
+        <w:tab/>
+        <w:t xml:space="preserve">4.3.3. </w:t>
+      </w:r>
+      <w:r>
+        <w:t>Felületek</w:t>
+      </w:r>
+    </w:p>
+    <w:p>
+      <w:r>
+        <w:tab/>
+      </w:r>
+      <w:r>
+        <w:tab/>
+      </w:r>
+      <w:r>
+        <w:tab/>
+        <w:t xml:space="preserve">4.3.3.1. </w:t>
+      </w:r>
+      <w:r>
+        <w:t>Menü</w:t>
+      </w:r>
+    </w:p>
+    <w:p>
+      <w:r>
+        <w:tab/>
+      </w:r>
+      <w:r>
+        <w:tab/>
+      </w:r>
+      <w:r>
+        <w:tab/>
+        <w:t xml:space="preserve">4.3.3.2. </w:t>
+      </w:r>
+      <w:r>
+        <w:t>Csatlakozás</w:t>
+      </w:r>
+    </w:p>
+    <w:p>
+      <w:r>
+        <w:tab/>
+      </w:r>
+      <w:r>
+        <w:tab/>
+        <w:t xml:space="preserve">4.3.3.3. </w:t>
+      </w:r>
+      <w:r>
+        <w:t>Asztal</w:t>
+      </w:r>
+    </w:p>
+    <w:p>
+      <w:r>
+        <w:tab/>
+        <w:t xml:space="preserve">4.4. </w:t>
+      </w:r>
+      <w:r>
+        <w:t>Tesztelés</w:t>
+      </w:r>
+    </w:p>
+    <w:p>
+      <w:r>
+        <w:lastRenderedPageBreak/>
+        <w:tab/>
+        <w:t xml:space="preserve">4.5. </w:t>
+      </w:r>
+      <w:r>
+        <w:t>Továbbfej</w:t>
+      </w:r>
+      <w:r>
+        <w:t>lesztési lehetőségek</w:t>
+      </w:r>
+    </w:p>
+    <w:p>
+      <w:r>
+        <w:t xml:space="preserve">5. </w:t>
+      </w:r>
       <w:r>
         <w:t>Összegző</w:t>
+      </w:r>
+    </w:p>
+    <w:p/>
+    <w:p/>
+    <w:p/>
+    <w:p/>
+    <w:p/>
+    <w:p/>
+    <w:p/>
+    <w:p/>
+    <w:p/>
+    <w:p>
+      <w:r>
+        <w:t>1. B</w:t>
+      </w:r>
+      <w:r>
+        <w:t>evezetés</w:t>
       </w:r>
       <w:bookmarkStart w:id="0" w:name="_GoBack"/>
       <w:bookmarkEnd w:id="0"/>
+    </w:p>
+    <w:p>
+      <w:r>
+        <w:t xml:space="preserve">Napjainkban a különféle kártyajátékok nagy népszerűségnek örvendenek. </w:t>
+      </w:r>
+      <w:r>
+        <w:t>Számomra is kellemes időtöltést jelentenek az effajta játékokkal való szórakozás.</w:t>
+      </w:r>
+    </w:p>
+    <w:p>
+      <w:r>
+        <w:t xml:space="preserve">2. </w:t>
+      </w:r>
+      <w:r>
+        <w:t>Szakdolgozat leírása</w:t>
+      </w:r>
+    </w:p>
+    <w:p>
+      <w:r>
+        <w:t>2.1. Megvalósított alkalmazás</w:t>
+      </w:r>
+    </w:p>
+    <w:p>
+      <w:r>
+        <w:t xml:space="preserve">Szakdolgozatom célja a </w:t>
+      </w:r>
+      <w:proofErr w:type="spellStart"/>
+      <w:r>
+        <w:t>Blackjack</w:t>
+      </w:r>
+      <w:proofErr w:type="spellEnd"/>
+      <w:r>
+        <w:t xml:space="preserve">, másnéven Huszonegy nevű kártyajáték egy egyszerű változatának megtervezése, illetve megvalósítása. </w:t>
+      </w:r>
+    </w:p>
+    <w:p>
+      <w:r>
+        <w:t>2.2. Játékszabályok</w:t>
+      </w:r>
+    </w:p>
+    <w:p>
+      <w:r>
+        <w:t>2.2.1. Alapjáték leírása</w:t>
+      </w:r>
+    </w:p>
+    <w:p>
+      <w:r>
+        <w:t xml:space="preserve">A </w:t>
+      </w:r>
+      <w:proofErr w:type="spellStart"/>
+      <w:r>
+        <w:t>Huszonyegy</w:t>
+      </w:r>
+      <w:proofErr w:type="spellEnd"/>
+      <w:r>
+        <w:t xml:space="preserve"> játékot hagyományosan egy 52 lapos francia kártyával játszák. A játék állandó résztvevője a bank, </w:t>
+      </w:r>
+      <w:r>
+        <w:t>másnéven</w:t>
+      </w:r>
+      <w:r>
+        <w:t xml:space="preserve"> osztó</w:t>
+      </w:r>
+      <w:r>
+        <w:t>. A</w:t>
+      </w:r>
+      <w:r>
+        <w:t xml:space="preserve">z osztó ellen játszhat egy vagy több játékos. Több játékos esetén a </w:t>
+      </w:r>
+      <w:r>
+        <w:t>játékosok nem egymás ellen játszanak, hanem mindenki az osztó ellen egyénileg.</w:t>
+      </w:r>
+    </w:p>
+    <w:p>
+      <w:r>
+        <w:t>2.2.2. Módosítások az alapjátékhoz képest</w:t>
+      </w:r>
+    </w:p>
+    <w:p>
+      <w:r>
+        <w:t>3. Felhasználói dokumentáció</w:t>
+      </w:r>
+    </w:p>
+    <w:p>
+      <w:r>
+        <w:t xml:space="preserve">3.1. Előfeltételek </w:t>
+      </w:r>
+    </w:p>
+    <w:p>
+      <w:r>
+        <w:t>3.2. Használat</w:t>
+      </w:r>
+    </w:p>
+    <w:p>
+      <w:r>
+        <w:t>3.2.1. Input elemek</w:t>
+      </w:r>
+    </w:p>
+    <w:p>
+      <w:r>
+        <w:t>3.2.2. Bevitelek megszorításai</w:t>
+      </w:r>
+    </w:p>
+    <w:p>
+      <w:r>
+        <w:t>3.3.3. Fellépő hibák</w:t>
+      </w:r>
+    </w:p>
+    <w:p>
+      <w:r>
+        <w:t>4. Fejlesztői dokumentáció</w:t>
+      </w:r>
+    </w:p>
+    <w:p>
+      <w:r>
+        <w:t>4.1. Tervezés</w:t>
+      </w:r>
+    </w:p>
+    <w:p>
+      <w:r>
+        <w:lastRenderedPageBreak/>
+        <w:t>4.2. Szerver</w:t>
+      </w:r>
+    </w:p>
+    <w:p>
+      <w:r>
+        <w:t>4.2.1. Konfigurációs fájl</w:t>
+      </w:r>
+    </w:p>
+    <w:p>
+      <w:r>
+        <w:t>4.2.2. Fő szerver</w:t>
+      </w:r>
+    </w:p>
+    <w:p>
+      <w:r>
+        <w:t>4.2.3. Szál, mint asztal</w:t>
+      </w:r>
+    </w:p>
+    <w:p>
+      <w:r>
+        <w:t>4.2.3.1. Előkészület</w:t>
+      </w:r>
+    </w:p>
+    <w:p>
+      <w:r>
+        <w:t>4.2.3.2. Játék lebonyolítása</w:t>
+      </w:r>
+    </w:p>
+    <w:p>
+      <w:r>
+        <w:t>4.2.3.3. Hibák és azok kezelése</w:t>
+      </w:r>
+    </w:p>
+    <w:p>
+      <w:r>
+        <w:t>4.3. Kliens</w:t>
+      </w:r>
+    </w:p>
+    <w:p>
+      <w:r>
+        <w:t>4.3.1. Konfigurációs fájl</w:t>
+      </w:r>
+    </w:p>
+    <w:p>
+      <w:r>
+        <w:t>4.3.2. Háttér</w:t>
+      </w:r>
+    </w:p>
+    <w:p>
+      <w:r>
+        <w:t>4.3.2.1. Üzenet feldolgozás</w:t>
+      </w:r>
+    </w:p>
+    <w:p>
+      <w:r>
+        <w:t>4.3.2.2. Esélyszámolás</w:t>
+      </w:r>
+    </w:p>
+    <w:p>
+      <w:r>
+        <w:t>4.3.3. Felületek</w:t>
+      </w:r>
+    </w:p>
+    <w:p>
+      <w:r>
+        <w:t>4.3.3.1. Menü</w:t>
+      </w:r>
+    </w:p>
+    <w:p>
+      <w:r>
+        <w:t>4.3.3.2. Csatlakozás</w:t>
+      </w:r>
+    </w:p>
+    <w:p>
+      <w:r>
+        <w:t>4.3.3.3. Asztal</w:t>
+      </w:r>
+    </w:p>
+    <w:p>
+      <w:r>
+        <w:t>4.4. Tesztelés</w:t>
+      </w:r>
+    </w:p>
+    <w:p>
+      <w:r>
+        <w:t>4.5. Továbbfejlesztési lehetőségek</w:t>
+      </w:r>
+    </w:p>
+    <w:p>
+      <w:r>
+        <w:t>5. Összegző</w:t>
+      </w:r>
     </w:p>
     <w:sectPr>
       <w:pgSz w:w="11906" w:h="16838"/>
@@ -74,9 +644,326 @@
 </w:document>
 </file>
 
+<file path=word/endnotes.xml><?xml version="1.0" encoding="utf-8"?>
+<w:endnotes xmlns:wpc="http://schemas.microsoft.com/office/word/2010/wordprocessingCanvas" xmlns:cx="http://schemas.microsoft.com/office/drawing/2014/chartex" xmlns:cx1="http://schemas.microsoft.com/office/drawing/2015/9/8/chartex" xmlns:cx2="http://schemas.microsoft.com/office/drawing/2015/10/21/chartex" xmlns:cx3="http://schemas.microsoft.com/office/drawing/2016/5/9/chartex" xmlns:cx4="http://schemas.microsoft.com/office/drawing/2016/5/10/chartex" xmlns:cx5="http://schemas.microsoft.com/office/drawing/2016/5/11/chartex" xmlns:cx6="http://schemas.microsoft.com/office/drawing/2016/5/12/chartex" xmlns:cx7="http://schemas.microsoft.com/office/drawing/2016/5/13/chartex" xmlns:cx8="http://schemas.microsoft.com/office/drawing/2016/5/14/chartex" xmlns:mc="http://schemas.openxmlformats.org/markup-compatibility/2006" xmlns:aink="http://schemas.microsoft.com/office/drawing/2016/ink" xmlns:am3d="http://schemas.microsoft.com/office/drawing/2017/model3d" xmlns:o="urn:schemas-microsoft-com:office:office" xmlns:r="http://schemas.openxmlformats.org/officeDocument/2006/relationships" xmlns:m="http://schemas.openxmlformats.org/officeDocument/2006/math" xmlns:v="urn:schemas-microsoft-com:vml" xmlns:wp14="http://schemas.microsoft.com/office/word/2010/wordprocessingDrawing" xmlns:wp="http://schemas.openxmlformats.org/drawingml/2006/wordprocessingDrawing" xmlns:w10="urn:schemas-microsoft-com:office:word" xmlns:w="http://schemas.openxmlformats.org/wordprocessingml/2006/main" xmlns:w14="http://schemas.microsoft.com/office/word/2010/wordml" xmlns:w15="http://schemas.microsoft.com/office/word/2012/wordml" xmlns:w16cid="http://schemas.microsoft.com/office/word/2016/wordml/cid" xmlns:w16se="http://schemas.microsoft.com/office/word/2015/wordml/symex" xmlns:wpg="http://schemas.microsoft.com/office/word/2010/wordprocessingGroup" xmlns:wpi="http://schemas.microsoft.com/office/word/2010/wordprocessingInk" xmlns:wne="http://schemas.microsoft.com/office/word/2006/wordml" xmlns:wps="http://schemas.microsoft.com/office/word/2010/wordprocessingShape" mc:Ignorable="w14 w15 w16se w16cid wp14">
+  <w:endnote w:type="separator" w:id="-1">
+    <w:p>
+      <w:pPr>
+        <w:spacing w:after="0" w:line="240" w:lineRule="auto"/>
+      </w:pPr>
+      <w:r>
+        <w:separator/>
+      </w:r>
+    </w:p>
+  </w:endnote>
+  <w:endnote w:type="continuationSeparator" w:id="0">
+    <w:p>
+      <w:pPr>
+        <w:spacing w:after="0" w:line="240" w:lineRule="auto"/>
+      </w:pPr>
+      <w:r>
+        <w:continuationSeparator/>
+      </w:r>
+    </w:p>
+  </w:endnote>
+</w:endnotes>
+</file>
+
+<file path=word/footnotes.xml><?xml version="1.0" encoding="utf-8"?>
+<w:footnotes xmlns:wpc="http://schemas.microsoft.com/office/word/2010/wordprocessingCanvas" xmlns:cx="http://schemas.microsoft.com/office/drawing/2014/chartex" xmlns:cx1="http://schemas.microsoft.com/office/drawing/2015/9/8/chartex" xmlns:cx2="http://schemas.microsoft.com/office/drawing/2015/10/21/chartex" xmlns:cx3="http://schemas.microsoft.com/office/drawing/2016/5/9/chartex" xmlns:cx4="http://schemas.microsoft.com/office/drawing/2016/5/10/chartex" xmlns:cx5="http://schemas.microsoft.com/office/drawing/2016/5/11/chartex" xmlns:cx6="http://schemas.microsoft.com/office/drawing/2016/5/12/chartex" xmlns:cx7="http://schemas.microsoft.com/office/drawing/2016/5/13/chartex" xmlns:cx8="http://schemas.microsoft.com/office/drawing/2016/5/14/chartex" xmlns:mc="http://schemas.openxmlformats.org/markup-compatibility/2006" xmlns:aink="http://schemas.microsoft.com/office/drawing/2016/ink" xmlns:am3d="http://schemas.microsoft.com/office/drawing/2017/model3d" xmlns:o="urn:schemas-microsoft-com:office:office" xmlns:r="http://schemas.openxmlformats.org/officeDocument/2006/relationships" xmlns:m="http://schemas.openxmlformats.org/officeDocument/2006/math" xmlns:v="urn:schemas-microsoft-com:vml" xmlns:wp14="http://schemas.microsoft.com/office/word/2010/wordprocessingDrawing" xmlns:wp="http://schemas.openxmlformats.org/drawingml/2006/wordprocessingDrawing" xmlns:w10="urn:schemas-microsoft-com:office:word" xmlns:w="http://schemas.openxmlformats.org/wordprocessingml/2006/main" xmlns:w14="http://schemas.microsoft.com/office/word/2010/wordml" xmlns:w15="http://schemas.microsoft.com/office/word/2012/wordml" xmlns:w16cid="http://schemas.microsoft.com/office/word/2016/wordml/cid" xmlns:w16se="http://schemas.microsoft.com/office/word/2015/wordml/symex" xmlns:wpg="http://schemas.microsoft.com/office/word/2010/wordprocessingGroup" xmlns:wpi="http://schemas.microsoft.com/office/word/2010/wordprocessingInk" xmlns:wne="http://schemas.microsoft.com/office/word/2006/wordml" xmlns:wps="http://schemas.microsoft.com/office/word/2010/wordprocessingShape" mc:Ignorable="w14 w15 w16se w16cid wp14">
+  <w:footnote w:type="separator" w:id="-1">
+    <w:p>
+      <w:pPr>
+        <w:spacing w:after="0" w:line="240" w:lineRule="auto"/>
+      </w:pPr>
+      <w:r>
+        <w:separator/>
+      </w:r>
+    </w:p>
+  </w:footnote>
+  <w:footnote w:type="continuationSeparator" w:id="0">
+    <w:p>
+      <w:pPr>
+        <w:spacing w:after="0" w:line="240" w:lineRule="auto"/>
+      </w:pPr>
+      <w:r>
+        <w:continuationSeparator/>
+      </w:r>
+    </w:p>
+  </w:footnote>
+</w:footnotes>
+</file>
+
 <file path=word/numbering.xml><?xml version="1.0" encoding="utf-8"?>
 <w:numbering xmlns:wpc="http://schemas.microsoft.com/office/word/2010/wordprocessingCanvas" xmlns:cx="http://schemas.microsoft.com/office/drawing/2014/chartex" xmlns:cx1="http://schemas.microsoft.com/office/drawing/2015/9/8/chartex" xmlns:cx2="http://schemas.microsoft.com/office/drawing/2015/10/21/chartex" xmlns:cx3="http://schemas.microsoft.com/office/drawing/2016/5/9/chartex" xmlns:cx4="http://schemas.microsoft.com/office/drawing/2016/5/10/chartex" xmlns:cx5="http://schemas.microsoft.com/office/drawing/2016/5/11/chartex" xmlns:cx6="http://schemas.microsoft.com/office/drawing/2016/5/12/chartex" xmlns:cx7="http://schemas.microsoft.com/office/drawing/2016/5/13/chartex" xmlns:cx8="http://schemas.microsoft.com/office/drawing/2016/5/14/chartex" xmlns:mc="http://schemas.openxmlformats.org/markup-compatibility/2006" xmlns:aink="http://schemas.microsoft.com/office/drawing/2016/ink" xmlns:am3d="http://schemas.microsoft.com/office/drawing/2017/model3d" xmlns:o="urn:schemas-microsoft-com:office:office" xmlns:r="http://schemas.openxmlformats.org/officeDocument/2006/relationships" xmlns:m="http://schemas.openxmlformats.org/officeDocument/2006/math" xmlns:v="urn:schemas-microsoft-com:vml" xmlns:wp14="http://schemas.microsoft.com/office/word/2010/wordprocessingDrawing" xmlns:wp="http://schemas.openxmlformats.org/drawingml/2006/wordprocessingDrawing" xmlns:w10="urn:schemas-microsoft-com:office:word" xmlns:w="http://schemas.openxmlformats.org/wordprocessingml/2006/main" xmlns:w14="http://schemas.microsoft.com/office/word/2010/wordml" xmlns:w15="http://schemas.microsoft.com/office/word/2012/wordml" xmlns:w16cid="http://schemas.microsoft.com/office/word/2016/wordml/cid" xmlns:w16se="http://schemas.microsoft.com/office/word/2015/wordml/symex" xmlns:wpg="http://schemas.microsoft.com/office/word/2010/wordprocessingGroup" xmlns:wpi="http://schemas.microsoft.com/office/word/2010/wordprocessingInk" xmlns:wne="http://schemas.microsoft.com/office/word/2006/wordml" xmlns:wps="http://schemas.microsoft.com/office/word/2010/wordprocessingShape" mc:Ignorable="w14 w15 w16se w16cid wp14">
   <w:abstractNum w:abstractNumId="0" w15:restartNumberingAfterBreak="0">
+    <w:nsid w:val="06E35CB0"/>
+    <w:multiLevelType w:val="hybridMultilevel"/>
+    <w:tmpl w:val="FAA65EEA"/>
+    <w:lvl w:ilvl="0" w:tplc="040E000F">
+      <w:start w:val="1"/>
+      <w:numFmt w:val="decimal"/>
+      <w:lvlText w:val="%1."/>
+      <w:lvlJc w:val="left"/>
+      <w:pPr>
+        <w:ind w:left="720" w:hanging="360"/>
+      </w:pPr>
+      <w:rPr>
+        <w:rFonts w:hint="default"/>
+      </w:rPr>
+    </w:lvl>
+    <w:lvl w:ilvl="1" w:tplc="040E0019">
+      <w:start w:val="1"/>
+      <w:numFmt w:val="lowerLetter"/>
+      <w:lvlText w:val="%2."/>
+      <w:lvlJc w:val="left"/>
+      <w:pPr>
+        <w:ind w:left="1440" w:hanging="360"/>
+      </w:pPr>
+    </w:lvl>
+    <w:lvl w:ilvl="2" w:tplc="040E001B" w:tentative="1">
+      <w:start w:val="1"/>
+      <w:numFmt w:val="lowerRoman"/>
+      <w:lvlText w:val="%3."/>
+      <w:lvlJc w:val="right"/>
+      <w:pPr>
+        <w:ind w:left="2160" w:hanging="180"/>
+      </w:pPr>
+    </w:lvl>
+    <w:lvl w:ilvl="3" w:tplc="040E000F" w:tentative="1">
+      <w:start w:val="1"/>
+      <w:numFmt w:val="decimal"/>
+      <w:lvlText w:val="%4."/>
+      <w:lvlJc w:val="left"/>
+      <w:pPr>
+        <w:ind w:left="2880" w:hanging="360"/>
+      </w:pPr>
+    </w:lvl>
+    <w:lvl w:ilvl="4" w:tplc="040E0019" w:tentative="1">
+      <w:start w:val="1"/>
+      <w:numFmt w:val="lowerLetter"/>
+      <w:lvlText w:val="%5."/>
+      <w:lvlJc w:val="left"/>
+      <w:pPr>
+        <w:ind w:left="3600" w:hanging="360"/>
+      </w:pPr>
+    </w:lvl>
+    <w:lvl w:ilvl="5" w:tplc="040E001B" w:tentative="1">
+      <w:start w:val="1"/>
+      <w:numFmt w:val="lowerRoman"/>
+      <w:lvlText w:val="%6."/>
+      <w:lvlJc w:val="right"/>
+      <w:pPr>
+        <w:ind w:left="4320" w:hanging="180"/>
+      </w:pPr>
+    </w:lvl>
+    <w:lvl w:ilvl="6" w:tplc="040E000F" w:tentative="1">
+      <w:start w:val="1"/>
+      <w:numFmt w:val="decimal"/>
+      <w:lvlText w:val="%7."/>
+      <w:lvlJc w:val="left"/>
+      <w:pPr>
+        <w:ind w:left="5040" w:hanging="360"/>
+      </w:pPr>
+    </w:lvl>
+    <w:lvl w:ilvl="7" w:tplc="040E0019" w:tentative="1">
+      <w:start w:val="1"/>
+      <w:numFmt w:val="lowerLetter"/>
+      <w:lvlText w:val="%8."/>
+      <w:lvlJc w:val="left"/>
+      <w:pPr>
+        <w:ind w:left="5760" w:hanging="360"/>
+      </w:pPr>
+    </w:lvl>
+    <w:lvl w:ilvl="8" w:tplc="040E001B" w:tentative="1">
+      <w:start w:val="1"/>
+      <w:numFmt w:val="lowerRoman"/>
+      <w:lvlText w:val="%9."/>
+      <w:lvlJc w:val="right"/>
+      <w:pPr>
+        <w:ind w:left="6480" w:hanging="180"/>
+      </w:pPr>
+    </w:lvl>
+  </w:abstractNum>
+  <w:abstractNum w:abstractNumId="1" w15:restartNumberingAfterBreak="0">
+    <w:nsid w:val="21503B9C"/>
+    <w:multiLevelType w:val="hybridMultilevel"/>
+    <w:tmpl w:val="3B6877DA"/>
+    <w:lvl w:ilvl="0" w:tplc="040E000F">
+      <w:start w:val="1"/>
+      <w:numFmt w:val="decimal"/>
+      <w:lvlText w:val="%1."/>
+      <w:lvlJc w:val="left"/>
+      <w:pPr>
+        <w:ind w:left="720" w:hanging="360"/>
+      </w:pPr>
+      <w:rPr>
+        <w:rFonts w:hint="default"/>
+      </w:rPr>
+    </w:lvl>
+    <w:lvl w:ilvl="1" w:tplc="040E0019" w:tentative="1">
+      <w:start w:val="1"/>
+      <w:numFmt w:val="lowerLetter"/>
+      <w:lvlText w:val="%2."/>
+      <w:lvlJc w:val="left"/>
+      <w:pPr>
+        <w:ind w:left="1440" w:hanging="360"/>
+      </w:pPr>
+    </w:lvl>
+    <w:lvl w:ilvl="2" w:tplc="040E001B" w:tentative="1">
+      <w:start w:val="1"/>
+      <w:numFmt w:val="lowerRoman"/>
+      <w:lvlText w:val="%3."/>
+      <w:lvlJc w:val="right"/>
+      <w:pPr>
+        <w:ind w:left="2160" w:hanging="180"/>
+      </w:pPr>
+    </w:lvl>
+    <w:lvl w:ilvl="3" w:tplc="040E000F" w:tentative="1">
+      <w:start w:val="1"/>
+      <w:numFmt w:val="decimal"/>
+      <w:lvlText w:val="%4."/>
+      <w:lvlJc w:val="left"/>
+      <w:pPr>
+        <w:ind w:left="2880" w:hanging="360"/>
+      </w:pPr>
+    </w:lvl>
+    <w:lvl w:ilvl="4" w:tplc="040E0019" w:tentative="1">
+      <w:start w:val="1"/>
+      <w:numFmt w:val="lowerLetter"/>
+      <w:lvlText w:val="%5."/>
+      <w:lvlJc w:val="left"/>
+      <w:pPr>
+        <w:ind w:left="3600" w:hanging="360"/>
+      </w:pPr>
+    </w:lvl>
+    <w:lvl w:ilvl="5" w:tplc="040E001B" w:tentative="1">
+      <w:start w:val="1"/>
+      <w:numFmt w:val="lowerRoman"/>
+      <w:lvlText w:val="%6."/>
+      <w:lvlJc w:val="right"/>
+      <w:pPr>
+        <w:ind w:left="4320" w:hanging="180"/>
+      </w:pPr>
+    </w:lvl>
+    <w:lvl w:ilvl="6" w:tplc="040E000F" w:tentative="1">
+      <w:start w:val="1"/>
+      <w:numFmt w:val="decimal"/>
+      <w:lvlText w:val="%7."/>
+      <w:lvlJc w:val="left"/>
+      <w:pPr>
+        <w:ind w:left="5040" w:hanging="360"/>
+      </w:pPr>
+    </w:lvl>
+    <w:lvl w:ilvl="7" w:tplc="040E0019" w:tentative="1">
+      <w:start w:val="1"/>
+      <w:numFmt w:val="lowerLetter"/>
+      <w:lvlText w:val="%8."/>
+      <w:lvlJc w:val="left"/>
+      <w:pPr>
+        <w:ind w:left="5760" w:hanging="360"/>
+      </w:pPr>
+    </w:lvl>
+    <w:lvl w:ilvl="8" w:tplc="040E001B" w:tentative="1">
+      <w:start w:val="1"/>
+      <w:numFmt w:val="lowerRoman"/>
+      <w:lvlText w:val="%9."/>
+      <w:lvlJc w:val="right"/>
+      <w:pPr>
+        <w:ind w:left="6480" w:hanging="180"/>
+      </w:pPr>
+    </w:lvl>
+  </w:abstractNum>
+  <w:abstractNum w:abstractNumId="2" w15:restartNumberingAfterBreak="0">
+    <w:nsid w:val="27011BF2"/>
+    <w:multiLevelType w:val="hybridMultilevel"/>
+    <w:tmpl w:val="D55CD750"/>
+    <w:lvl w:ilvl="0" w:tplc="040E000F">
+      <w:start w:val="1"/>
+      <w:numFmt w:val="decimal"/>
+      <w:lvlText w:val="%1."/>
+      <w:lvlJc w:val="left"/>
+      <w:pPr>
+        <w:ind w:left="720" w:hanging="360"/>
+      </w:pPr>
+      <w:rPr>
+        <w:rFonts w:hint="default"/>
+      </w:rPr>
+    </w:lvl>
+    <w:lvl w:ilvl="1" w:tplc="040E0019" w:tentative="1">
+      <w:start w:val="1"/>
+      <w:numFmt w:val="lowerLetter"/>
+      <w:lvlText w:val="%2."/>
+      <w:lvlJc w:val="left"/>
+      <w:pPr>
+        <w:ind w:left="1440" w:hanging="360"/>
+      </w:pPr>
+    </w:lvl>
+    <w:lvl w:ilvl="2" w:tplc="040E001B" w:tentative="1">
+      <w:start w:val="1"/>
+      <w:numFmt w:val="lowerRoman"/>
+      <w:lvlText w:val="%3."/>
+      <w:lvlJc w:val="right"/>
+      <w:pPr>
+        <w:ind w:left="2160" w:hanging="180"/>
+      </w:pPr>
+    </w:lvl>
+    <w:lvl w:ilvl="3" w:tplc="040E000F" w:tentative="1">
+      <w:start w:val="1"/>
+      <w:numFmt w:val="decimal"/>
+      <w:lvlText w:val="%4."/>
+      <w:lvlJc w:val="left"/>
+      <w:pPr>
+        <w:ind w:left="2880" w:hanging="360"/>
+      </w:pPr>
+    </w:lvl>
+    <w:lvl w:ilvl="4" w:tplc="040E0019" w:tentative="1">
+      <w:start w:val="1"/>
+      <w:numFmt w:val="lowerLetter"/>
+      <w:lvlText w:val="%5."/>
+      <w:lvlJc w:val="left"/>
+      <w:pPr>
+        <w:ind w:left="3600" w:hanging="360"/>
+      </w:pPr>
+    </w:lvl>
+    <w:lvl w:ilvl="5" w:tplc="040E001B" w:tentative="1">
+      <w:start w:val="1"/>
+      <w:numFmt w:val="lowerRoman"/>
+      <w:lvlText w:val="%6."/>
+      <w:lvlJc w:val="right"/>
+      <w:pPr>
+        <w:ind w:left="4320" w:hanging="180"/>
+      </w:pPr>
+    </w:lvl>
+    <w:lvl w:ilvl="6" w:tplc="040E000F" w:tentative="1">
+      <w:start w:val="1"/>
+      <w:numFmt w:val="decimal"/>
+      <w:lvlText w:val="%7."/>
+      <w:lvlJc w:val="left"/>
+      <w:pPr>
+        <w:ind w:left="5040" w:hanging="360"/>
+      </w:pPr>
+    </w:lvl>
+    <w:lvl w:ilvl="7" w:tplc="040E0019" w:tentative="1">
+      <w:start w:val="1"/>
+      <w:numFmt w:val="lowerLetter"/>
+      <w:lvlText w:val="%8."/>
+      <w:lvlJc w:val="left"/>
+      <w:pPr>
+        <w:ind w:left="5760" w:hanging="360"/>
+      </w:pPr>
+    </w:lvl>
+    <w:lvl w:ilvl="8" w:tplc="040E001B" w:tentative="1">
+      <w:start w:val="1"/>
+      <w:numFmt w:val="lowerRoman"/>
+      <w:lvlText w:val="%9."/>
+      <w:lvlJc w:val="right"/>
+      <w:pPr>
+        <w:ind w:left="6480" w:hanging="180"/>
+      </w:pPr>
+    </w:lvl>
+  </w:abstractNum>
+  <w:abstractNum w:abstractNumId="3" w15:restartNumberingAfterBreak="0">
     <w:nsid w:val="4BC62C3A"/>
     <w:multiLevelType w:val="hybridMultilevel"/>
     <w:tmpl w:val="9D02E088"/>
@@ -92,7 +979,7 @@
         <w:rFonts w:hint="default"/>
       </w:rPr>
     </w:lvl>
-    <w:lvl w:ilvl="1" w:tplc="040E0019" w:tentative="1">
+    <w:lvl w:ilvl="1" w:tplc="040E0019">
       <w:start w:val="1"/>
       <w:numFmt w:val="lowerLetter"/>
       <w:lvlText w:val="%2."/>
@@ -101,7 +988,7 @@
         <w:ind w:left="1440" w:hanging="360"/>
       </w:pPr>
     </w:lvl>
-    <w:lvl w:ilvl="2" w:tplc="040E001B" w:tentative="1">
+    <w:lvl w:ilvl="2" w:tplc="040E001B">
       <w:start w:val="1"/>
       <w:numFmt w:val="lowerRoman"/>
       <w:lvlText w:val="%3."/>
@@ -110,7 +997,7 @@
         <w:ind w:left="2160" w:hanging="180"/>
       </w:pPr>
     </w:lvl>
-    <w:lvl w:ilvl="3" w:tplc="040E000F" w:tentative="1">
+    <w:lvl w:ilvl="3" w:tplc="040E000F">
       <w:start w:val="1"/>
       <w:numFmt w:val="decimal"/>
       <w:lvlText w:val="%4."/>
@@ -165,8 +1052,290 @@
       </w:pPr>
     </w:lvl>
   </w:abstractNum>
+  <w:abstractNum w:abstractNumId="4" w15:restartNumberingAfterBreak="0">
+    <w:nsid w:val="6677266F"/>
+    <w:multiLevelType w:val="multilevel"/>
+    <w:tmpl w:val="040E001F"/>
+    <w:lvl w:ilvl="0">
+      <w:start w:val="1"/>
+      <w:numFmt w:val="decimal"/>
+      <w:lvlText w:val="%1."/>
+      <w:lvlJc w:val="left"/>
+      <w:pPr>
+        <w:ind w:left="360" w:hanging="360"/>
+      </w:pPr>
+    </w:lvl>
+    <w:lvl w:ilvl="1">
+      <w:start w:val="1"/>
+      <w:numFmt w:val="decimal"/>
+      <w:lvlText w:val="%1.%2."/>
+      <w:lvlJc w:val="left"/>
+      <w:pPr>
+        <w:ind w:left="792" w:hanging="432"/>
+      </w:pPr>
+    </w:lvl>
+    <w:lvl w:ilvl="2">
+      <w:start w:val="1"/>
+      <w:numFmt w:val="decimal"/>
+      <w:lvlText w:val="%1.%2.%3."/>
+      <w:lvlJc w:val="left"/>
+      <w:pPr>
+        <w:ind w:left="1224" w:hanging="504"/>
+      </w:pPr>
+    </w:lvl>
+    <w:lvl w:ilvl="3">
+      <w:start w:val="1"/>
+      <w:numFmt w:val="decimal"/>
+      <w:lvlText w:val="%1.%2.%3.%4."/>
+      <w:lvlJc w:val="left"/>
+      <w:pPr>
+        <w:ind w:left="1728" w:hanging="648"/>
+      </w:pPr>
+    </w:lvl>
+    <w:lvl w:ilvl="4">
+      <w:start w:val="1"/>
+      <w:numFmt w:val="decimal"/>
+      <w:lvlText w:val="%1.%2.%3.%4.%5."/>
+      <w:lvlJc w:val="left"/>
+      <w:pPr>
+        <w:ind w:left="2232" w:hanging="792"/>
+      </w:pPr>
+    </w:lvl>
+    <w:lvl w:ilvl="5">
+      <w:start w:val="1"/>
+      <w:numFmt w:val="decimal"/>
+      <w:lvlText w:val="%1.%2.%3.%4.%5.%6."/>
+      <w:lvlJc w:val="left"/>
+      <w:pPr>
+        <w:ind w:left="2736" w:hanging="936"/>
+      </w:pPr>
+    </w:lvl>
+    <w:lvl w:ilvl="6">
+      <w:start w:val="1"/>
+      <w:numFmt w:val="decimal"/>
+      <w:lvlText w:val="%1.%2.%3.%4.%5.%6.%7."/>
+      <w:lvlJc w:val="left"/>
+      <w:pPr>
+        <w:ind w:left="3240" w:hanging="1080"/>
+      </w:pPr>
+    </w:lvl>
+    <w:lvl w:ilvl="7">
+      <w:start w:val="1"/>
+      <w:numFmt w:val="decimal"/>
+      <w:lvlText w:val="%1.%2.%3.%4.%5.%6.%7.%8."/>
+      <w:lvlJc w:val="left"/>
+      <w:pPr>
+        <w:ind w:left="3744" w:hanging="1224"/>
+      </w:pPr>
+    </w:lvl>
+    <w:lvl w:ilvl="8">
+      <w:start w:val="1"/>
+      <w:numFmt w:val="decimal"/>
+      <w:lvlText w:val="%1.%2.%3.%4.%5.%6.%7.%8.%9."/>
+      <w:lvlJc w:val="left"/>
+      <w:pPr>
+        <w:ind w:left="4320" w:hanging="1440"/>
+      </w:pPr>
+    </w:lvl>
+  </w:abstractNum>
+  <w:abstractNum w:abstractNumId="5" w15:restartNumberingAfterBreak="0">
+    <w:nsid w:val="674518D8"/>
+    <w:multiLevelType w:val="hybridMultilevel"/>
+    <w:tmpl w:val="E710F934"/>
+    <w:lvl w:ilvl="0" w:tplc="040E000F">
+      <w:start w:val="1"/>
+      <w:numFmt w:val="decimal"/>
+      <w:lvlText w:val="%1."/>
+      <w:lvlJc w:val="left"/>
+      <w:pPr>
+        <w:ind w:left="720" w:hanging="360"/>
+      </w:pPr>
+      <w:rPr>
+        <w:rFonts w:hint="default"/>
+      </w:rPr>
+    </w:lvl>
+    <w:lvl w:ilvl="1" w:tplc="040E0019" w:tentative="1">
+      <w:start w:val="1"/>
+      <w:numFmt w:val="lowerLetter"/>
+      <w:lvlText w:val="%2."/>
+      <w:lvlJc w:val="left"/>
+      <w:pPr>
+        <w:ind w:left="1440" w:hanging="360"/>
+      </w:pPr>
+    </w:lvl>
+    <w:lvl w:ilvl="2" w:tplc="040E001B" w:tentative="1">
+      <w:start w:val="1"/>
+      <w:numFmt w:val="lowerRoman"/>
+      <w:lvlText w:val="%3."/>
+      <w:lvlJc w:val="right"/>
+      <w:pPr>
+        <w:ind w:left="2160" w:hanging="180"/>
+      </w:pPr>
+    </w:lvl>
+    <w:lvl w:ilvl="3" w:tplc="040E000F" w:tentative="1">
+      <w:start w:val="1"/>
+      <w:numFmt w:val="decimal"/>
+      <w:lvlText w:val="%4."/>
+      <w:lvlJc w:val="left"/>
+      <w:pPr>
+        <w:ind w:left="2880" w:hanging="360"/>
+      </w:pPr>
+    </w:lvl>
+    <w:lvl w:ilvl="4" w:tplc="040E0019" w:tentative="1">
+      <w:start w:val="1"/>
+      <w:numFmt w:val="lowerLetter"/>
+      <w:lvlText w:val="%5."/>
+      <w:lvlJc w:val="left"/>
+      <w:pPr>
+        <w:ind w:left="3600" w:hanging="360"/>
+      </w:pPr>
+    </w:lvl>
+    <w:lvl w:ilvl="5" w:tplc="040E001B" w:tentative="1">
+      <w:start w:val="1"/>
+      <w:numFmt w:val="lowerRoman"/>
+      <w:lvlText w:val="%6."/>
+      <w:lvlJc w:val="right"/>
+      <w:pPr>
+        <w:ind w:left="4320" w:hanging="180"/>
+      </w:pPr>
+    </w:lvl>
+    <w:lvl w:ilvl="6" w:tplc="040E000F" w:tentative="1">
+      <w:start w:val="1"/>
+      <w:numFmt w:val="decimal"/>
+      <w:lvlText w:val="%7."/>
+      <w:lvlJc w:val="left"/>
+      <w:pPr>
+        <w:ind w:left="5040" w:hanging="360"/>
+      </w:pPr>
+    </w:lvl>
+    <w:lvl w:ilvl="7" w:tplc="040E0019" w:tentative="1">
+      <w:start w:val="1"/>
+      <w:numFmt w:val="lowerLetter"/>
+      <w:lvlText w:val="%8."/>
+      <w:lvlJc w:val="left"/>
+      <w:pPr>
+        <w:ind w:left="5760" w:hanging="360"/>
+      </w:pPr>
+    </w:lvl>
+    <w:lvl w:ilvl="8" w:tplc="040E001B" w:tentative="1">
+      <w:start w:val="1"/>
+      <w:numFmt w:val="lowerRoman"/>
+      <w:lvlText w:val="%9."/>
+      <w:lvlJc w:val="right"/>
+      <w:pPr>
+        <w:ind w:left="6480" w:hanging="180"/>
+      </w:pPr>
+    </w:lvl>
+  </w:abstractNum>
+  <w:abstractNum w:abstractNumId="6" w15:restartNumberingAfterBreak="0">
+    <w:nsid w:val="7CD12ADE"/>
+    <w:multiLevelType w:val="hybridMultilevel"/>
+    <w:tmpl w:val="B2E69FE2"/>
+    <w:lvl w:ilvl="0" w:tplc="040E000F">
+      <w:start w:val="1"/>
+      <w:numFmt w:val="decimal"/>
+      <w:lvlText w:val="%1."/>
+      <w:lvlJc w:val="left"/>
+      <w:pPr>
+        <w:ind w:left="720" w:hanging="360"/>
+      </w:pPr>
+      <w:rPr>
+        <w:rFonts w:hint="default"/>
+      </w:rPr>
+    </w:lvl>
+    <w:lvl w:ilvl="1" w:tplc="040E0019" w:tentative="1">
+      <w:start w:val="1"/>
+      <w:numFmt w:val="lowerLetter"/>
+      <w:lvlText w:val="%2."/>
+      <w:lvlJc w:val="left"/>
+      <w:pPr>
+        <w:ind w:left="1440" w:hanging="360"/>
+      </w:pPr>
+    </w:lvl>
+    <w:lvl w:ilvl="2" w:tplc="040E001B" w:tentative="1">
+      <w:start w:val="1"/>
+      <w:numFmt w:val="lowerRoman"/>
+      <w:lvlText w:val="%3."/>
+      <w:lvlJc w:val="right"/>
+      <w:pPr>
+        <w:ind w:left="2160" w:hanging="180"/>
+      </w:pPr>
+    </w:lvl>
+    <w:lvl w:ilvl="3" w:tplc="040E000F" w:tentative="1">
+      <w:start w:val="1"/>
+      <w:numFmt w:val="decimal"/>
+      <w:lvlText w:val="%4."/>
+      <w:lvlJc w:val="left"/>
+      <w:pPr>
+        <w:ind w:left="2880" w:hanging="360"/>
+      </w:pPr>
+    </w:lvl>
+    <w:lvl w:ilvl="4" w:tplc="040E0019" w:tentative="1">
+      <w:start w:val="1"/>
+      <w:numFmt w:val="lowerLetter"/>
+      <w:lvlText w:val="%5."/>
+      <w:lvlJc w:val="left"/>
+      <w:pPr>
+        <w:ind w:left="3600" w:hanging="360"/>
+      </w:pPr>
+    </w:lvl>
+    <w:lvl w:ilvl="5" w:tplc="040E001B" w:tentative="1">
+      <w:start w:val="1"/>
+      <w:numFmt w:val="lowerRoman"/>
+      <w:lvlText w:val="%6."/>
+      <w:lvlJc w:val="right"/>
+      <w:pPr>
+        <w:ind w:left="4320" w:hanging="180"/>
+      </w:pPr>
+    </w:lvl>
+    <w:lvl w:ilvl="6" w:tplc="040E000F" w:tentative="1">
+      <w:start w:val="1"/>
+      <w:numFmt w:val="decimal"/>
+      <w:lvlText w:val="%7."/>
+      <w:lvlJc w:val="left"/>
+      <w:pPr>
+        <w:ind w:left="5040" w:hanging="360"/>
+      </w:pPr>
+    </w:lvl>
+    <w:lvl w:ilvl="7" w:tplc="040E0019" w:tentative="1">
+      <w:start w:val="1"/>
+      <w:numFmt w:val="lowerLetter"/>
+      <w:lvlText w:val="%8."/>
+      <w:lvlJc w:val="left"/>
+      <w:pPr>
+        <w:ind w:left="5760" w:hanging="360"/>
+      </w:pPr>
+    </w:lvl>
+    <w:lvl w:ilvl="8" w:tplc="040E001B" w:tentative="1">
+      <w:start w:val="1"/>
+      <w:numFmt w:val="lowerRoman"/>
+      <w:lvlText w:val="%9."/>
+      <w:lvlJc w:val="right"/>
+      <w:pPr>
+        <w:ind w:left="6480" w:hanging="180"/>
+      </w:pPr>
+    </w:lvl>
+  </w:abstractNum>
   <w:num w:numId="1">
+    <w:abstractNumId w:val="3"/>
+  </w:num>
+  <w:num w:numId="2">
+    <w:abstractNumId w:val="4"/>
+  </w:num>
+  <w:num w:numId="3">
     <w:abstractNumId w:val="0"/>
+  </w:num>
+  <w:num w:numId="4">
+    <w:abstractNumId w:val="5"/>
+  </w:num>
+  <w:num w:numId="5">
+    <w:abstractNumId w:val="2"/>
+  </w:num>
+  <w:num w:numId="6">
+    <w:abstractNumId w:val="1"/>
+  </w:num>
+  <w:num w:numId="7">
+    <w:abstractNumId w:val="6"/>
   </w:num>
 </w:numbering>
 </file>
@@ -607,6 +1776,45 @@
       <w:contextualSpacing/>
     </w:pPr>
   </w:style>
+  <w:style w:type="paragraph" w:styleId="EndnoteText">
+    <w:name w:val="endnote text"/>
+    <w:basedOn w:val="Normal"/>
+    <w:link w:val="EndnoteTextChar"/>
+    <w:uiPriority w:val="99"/>
+    <w:semiHidden/>
+    <w:unhideWhenUsed/>
+    <w:rsid w:val="00180BF4"/>
+    <w:pPr>
+      <w:spacing w:after="0" w:line="240" w:lineRule="auto"/>
+    </w:pPr>
+    <w:rPr>
+      <w:sz w:val="20"/>
+      <w:szCs w:val="20"/>
+    </w:rPr>
+  </w:style>
+  <w:style w:type="character" w:customStyle="1" w:styleId="EndnoteTextChar">
+    <w:name w:val="Endnote Text Char"/>
+    <w:basedOn w:val="DefaultParagraphFont"/>
+    <w:link w:val="EndnoteText"/>
+    <w:uiPriority w:val="99"/>
+    <w:semiHidden/>
+    <w:rsid w:val="00180BF4"/>
+    <w:rPr>
+      <w:sz w:val="20"/>
+      <w:szCs w:val="20"/>
+    </w:rPr>
+  </w:style>
+  <w:style w:type="character" w:styleId="EndnoteReference">
+    <w:name w:val="endnote reference"/>
+    <w:basedOn w:val="DefaultParagraphFont"/>
+    <w:uiPriority w:val="99"/>
+    <w:semiHidden/>
+    <w:unhideWhenUsed/>
+    <w:rsid w:val="00180BF4"/>
+    <w:rPr>
+      <w:vertAlign w:val="superscript"/>
+    </w:rPr>
+  </w:style>
 </w:styles>
 </file>
 

</xml_diff>